<commit_message>
feat: updated and patched RI32 library.
</commit_message>
<xml_diff>
--- a/docs/Progetto robotica.docx
+++ b/docs/Progetto robotica.docx
@@ -210,7 +210,13 @@
           <w:rPr>
             <w:rFonts w:ascii="Cambria Math" w:hAnsi="Cambria Math"/>
           </w:rPr>
-          <m:t>tick=4000</m:t>
+          <m:t>tick=</m:t>
+        </m:r>
+        <m:r>
+          <w:rPr>
+            <w:rFonts w:ascii="Cambria Math" w:hAnsi="Cambria Math"/>
+          </w:rPr>
+          <m:t>1000</m:t>
         </m:r>
       </m:oMath>
     </w:p>
@@ -256,6 +262,26 @@
           <m:t>=0.021m</m:t>
         </m:r>
       </m:oMath>
+    </w:p>
+    <w:p>
+      <w:pPr>
+        <w:pStyle w:val="Paragrafoelenco"/>
+        <w:numPr>
+          <w:ilvl w:val="0"/>
+          <w:numId w:val="53"/>
+        </w:numPr>
+      </w:pPr>
+      <m:oMath>
+        <m:r>
+          <w:rPr>
+            <w:rFonts w:ascii="Cambria Math" w:hAnsi="Cambria Math"/>
+          </w:rPr>
+          <m:t>B=0.305m</m:t>
+        </m:r>
+      </m:oMath>
+      <w:r>
+        <w:t xml:space="preserve"> (wheelbase, o distanza, tra le ruote dei due encoder)</w:t>
+      </w:r>
     </w:p>
     <w:p/>
     <w:p>
@@ -773,31 +799,7 @@
             <w:rPr>
               <w:rFonts w:ascii="Cambria Math" w:hAnsi="Cambria Math"/>
             </w:rPr>
-            <m:t>⋅tick</m:t>
-          </m:r>
-          <m:r>
-            <w:rPr>
-              <w:rFonts w:ascii="Cambria Math" w:hAnsi="Cambria Math"/>
-            </w:rPr>
-            <m:t xml:space="preserve">  </m:t>
-          </m:r>
-          <m:r>
-            <w:rPr>
-              <w:rFonts w:ascii="Cambria Math" w:hAnsi="Cambria Math"/>
-            </w:rPr>
-            <m:t>↔</m:t>
-          </m:r>
-          <m:r>
-            <w:rPr>
-              <w:rFonts w:ascii="Cambria Math" w:hAnsi="Cambria Math"/>
-            </w:rPr>
-            <m:t xml:space="preserve">  v</m:t>
-          </m:r>
-          <m:r>
-            <w:rPr>
-              <w:rFonts w:ascii="Cambria Math" w:hAnsi="Cambria Math"/>
-            </w:rPr>
-            <m:t>=</m:t>
+            <m:t>⋅tick  ↔  v=</m:t>
           </m:r>
           <m:f>
             <m:fPr>
@@ -1247,6 +1249,7 @@
         </m:oMath>
       </m:oMathPara>
     </w:p>
+    <w:p/>
     <w:sectPr>
       <w:footerReference w:type="default" r:id="rId8"/>
       <w:pgSz w:w="11906" w:h="16838"/>
@@ -1294,7 +1297,6 @@
         <w:docPartUnique/>
       </w:docPartObj>
     </w:sdtPr>
-    <w:sdtEndPr/>
     <w:sdtContent>
       <w:p>
         <w:pPr>

</xml_diff>

<commit_message>
feat: added PID class and fixed RI32 odomerty class.
</commit_message>
<xml_diff>
--- a/docs/Progetto robotica.docx
+++ b/docs/Progetto robotica.docx
@@ -117,7 +117,10 @@
       </w:pPr>
       <w:r>
         <w:lastRenderedPageBreak/>
-        <w:t>Libreria gestione encoder</w:t>
+        <w:t>G</w:t>
+      </w:r>
+      <w:r>
+        <w:t>estione encoder</w:t>
       </w:r>
     </w:p>
     <w:p>
@@ -276,7 +279,19 @@
           <w:rPr>
             <w:rFonts w:ascii="Cambria Math" w:hAnsi="Cambria Math"/>
           </w:rPr>
-          <m:t>B=0.305m</m:t>
+          <m:t>B=0.</m:t>
+        </m:r>
+        <m:r>
+          <w:rPr>
+            <w:rFonts w:ascii="Cambria Math" w:hAnsi="Cambria Math"/>
+          </w:rPr>
+          <m:t>0</m:t>
+        </m:r>
+        <m:r>
+          <w:rPr>
+            <w:rFonts w:ascii="Cambria Math" w:hAnsi="Cambria Math"/>
+          </w:rPr>
+          <m:t>305m</m:t>
         </m:r>
       </m:oMath>
       <w:r>
@@ -1249,6 +1264,136 @@
         </m:oMath>
       </m:oMathPara>
     </w:p>
+    <w:p>
+      <w:pPr>
+        <w:spacing w:after="160"/>
+      </w:pPr>
+      <w:r>
+        <w:br w:type="page"/>
+      </w:r>
+    </w:p>
+    <w:p>
+      <w:pPr>
+        <w:pStyle w:val="Titolo1"/>
+      </w:pPr>
+      <w:r>
+        <w:lastRenderedPageBreak/>
+        <w:t>Gestione motori</w:t>
+      </w:r>
+    </w:p>
+    <w:p>
+      <w:pPr>
+        <w:pStyle w:val="Titolo2"/>
+      </w:pPr>
+      <w:r>
+        <w:t>Specifiche</w:t>
+      </w:r>
+    </w:p>
+    <w:p>
+      <w:pPr>
+        <w:pStyle w:val="Paragrafoelenco"/>
+        <w:numPr>
+          <w:ilvl w:val="0"/>
+          <w:numId w:val="56"/>
+        </w:numPr>
+      </w:pPr>
+      <m:oMath>
+        <m:sSub>
+          <m:sSubPr>
+            <m:ctrlPr>
+              <w:rPr>
+                <w:rFonts w:ascii="Cambria Math" w:hAnsi="Cambria Math"/>
+                <w:i/>
+              </w:rPr>
+            </m:ctrlPr>
+          </m:sSubPr>
+          <m:e>
+            <m:r>
+              <w:rPr>
+                <w:rFonts w:ascii="Cambria Math" w:hAnsi="Cambria Math"/>
+              </w:rPr>
+              <m:t>r</m:t>
+            </m:r>
+          </m:e>
+          <m:sub>
+            <m:r>
+              <w:rPr>
+                <w:rFonts w:ascii="Cambria Math" w:hAnsi="Cambria Math"/>
+              </w:rPr>
+              <m:t>wheel</m:t>
+            </m:r>
+          </m:sub>
+        </m:sSub>
+        <m:r>
+          <w:rPr>
+            <w:rFonts w:ascii="Cambria Math" w:hAnsi="Cambria Math"/>
+          </w:rPr>
+          <m:t>=</m:t>
+        </m:r>
+        <m:r>
+          <w:rPr>
+            <w:rFonts w:ascii="Cambria Math" w:hAnsi="Cambria Math"/>
+          </w:rPr>
+          <m:t>0</m:t>
+        </m:r>
+        <m:r>
+          <w:rPr>
+            <w:rFonts w:ascii="Cambria Math" w:hAnsi="Cambria Math"/>
+          </w:rPr>
+          <m:t>.</m:t>
+        </m:r>
+        <m:r>
+          <w:rPr>
+            <w:rFonts w:ascii="Cambria Math" w:hAnsi="Cambria Math"/>
+          </w:rPr>
+          <m:t>03265</m:t>
+        </m:r>
+        <m:r>
+          <w:rPr>
+            <w:rFonts w:ascii="Cambria Math" w:hAnsi="Cambria Math"/>
+          </w:rPr>
+          <m:t>m</m:t>
+        </m:r>
+      </m:oMath>
+    </w:p>
+    <w:p>
+      <w:pPr>
+        <w:pStyle w:val="Paragrafoelenco"/>
+        <w:numPr>
+          <w:ilvl w:val="0"/>
+          <w:numId w:val="56"/>
+        </w:numPr>
+      </w:pPr>
+      <m:oMath>
+        <m:r>
+          <w:rPr>
+            <w:rFonts w:ascii="Cambria Math" w:hAnsi="Cambria Math"/>
+          </w:rPr>
+          <m:t>B=</m:t>
+        </m:r>
+        <m:r>
+          <w:rPr>
+            <w:rFonts w:ascii="Cambria Math" w:hAnsi="Cambria Math"/>
+          </w:rPr>
+          <m:t>0.19</m:t>
+        </m:r>
+        <m:r>
+          <w:rPr>
+            <w:rFonts w:ascii="Cambria Math" w:hAnsi="Cambria Math"/>
+          </w:rPr>
+          <m:t>m</m:t>
+        </m:r>
+      </m:oMath>
+      <w:r>
+        <w:t xml:space="preserve"> (wheelbase, o distanza, tra le ruote</w:t>
+      </w:r>
+      <w:r>
+        <w:t xml:space="preserve"> motrici</w:t>
+      </w:r>
+      <w:r>
+        <w:t>)</w:t>
+      </w:r>
+    </w:p>
     <w:p/>
     <w:sectPr>
       <w:footerReference w:type="default" r:id="rId8"/>
@@ -3354,6 +3499,119 @@
     </w:lvl>
   </w:abstractNum>
   <w:abstractNum w:abstractNumId="20" w15:restartNumberingAfterBreak="0">
+    <w:nsid w:val="2FAA502F"/>
+    <w:multiLevelType w:val="hybridMultilevel"/>
+    <w:tmpl w:val="C1A2F46E"/>
+    <w:lvl w:ilvl="0" w:tplc="04100001">
+      <w:start w:val="1"/>
+      <w:numFmt w:val="bullet"/>
+      <w:lvlText w:val=""/>
+      <w:lvlJc w:val="left"/>
+      <w:pPr>
+        <w:ind w:left="720" w:hanging="360"/>
+      </w:pPr>
+      <w:rPr>
+        <w:rFonts w:ascii="Symbol" w:hAnsi="Symbol" w:hint="default"/>
+      </w:rPr>
+    </w:lvl>
+    <w:lvl w:ilvl="1" w:tplc="04100003" w:tentative="1">
+      <w:start w:val="1"/>
+      <w:numFmt w:val="bullet"/>
+      <w:lvlText w:val="o"/>
+      <w:lvlJc w:val="left"/>
+      <w:pPr>
+        <w:ind w:left="1440" w:hanging="360"/>
+      </w:pPr>
+      <w:rPr>
+        <w:rFonts w:ascii="Courier New" w:hAnsi="Courier New" w:cs="Courier New" w:hint="default"/>
+      </w:rPr>
+    </w:lvl>
+    <w:lvl w:ilvl="2" w:tplc="04100005" w:tentative="1">
+      <w:start w:val="1"/>
+      <w:numFmt w:val="bullet"/>
+      <w:lvlText w:val=""/>
+      <w:lvlJc w:val="left"/>
+      <w:pPr>
+        <w:ind w:left="2160" w:hanging="360"/>
+      </w:pPr>
+      <w:rPr>
+        <w:rFonts w:ascii="Wingdings" w:hAnsi="Wingdings" w:hint="default"/>
+      </w:rPr>
+    </w:lvl>
+    <w:lvl w:ilvl="3" w:tplc="04100001" w:tentative="1">
+      <w:start w:val="1"/>
+      <w:numFmt w:val="bullet"/>
+      <w:lvlText w:val=""/>
+      <w:lvlJc w:val="left"/>
+      <w:pPr>
+        <w:ind w:left="2880" w:hanging="360"/>
+      </w:pPr>
+      <w:rPr>
+        <w:rFonts w:ascii="Symbol" w:hAnsi="Symbol" w:hint="default"/>
+      </w:rPr>
+    </w:lvl>
+    <w:lvl w:ilvl="4" w:tplc="04100003" w:tentative="1">
+      <w:start w:val="1"/>
+      <w:numFmt w:val="bullet"/>
+      <w:lvlText w:val="o"/>
+      <w:lvlJc w:val="left"/>
+      <w:pPr>
+        <w:ind w:left="3600" w:hanging="360"/>
+      </w:pPr>
+      <w:rPr>
+        <w:rFonts w:ascii="Courier New" w:hAnsi="Courier New" w:cs="Courier New" w:hint="default"/>
+      </w:rPr>
+    </w:lvl>
+    <w:lvl w:ilvl="5" w:tplc="04100005" w:tentative="1">
+      <w:start w:val="1"/>
+      <w:numFmt w:val="bullet"/>
+      <w:lvlText w:val=""/>
+      <w:lvlJc w:val="left"/>
+      <w:pPr>
+        <w:ind w:left="4320" w:hanging="360"/>
+      </w:pPr>
+      <w:rPr>
+        <w:rFonts w:ascii="Wingdings" w:hAnsi="Wingdings" w:hint="default"/>
+      </w:rPr>
+    </w:lvl>
+    <w:lvl w:ilvl="6" w:tplc="04100001" w:tentative="1">
+      <w:start w:val="1"/>
+      <w:numFmt w:val="bullet"/>
+      <w:lvlText w:val=""/>
+      <w:lvlJc w:val="left"/>
+      <w:pPr>
+        <w:ind w:left="5040" w:hanging="360"/>
+      </w:pPr>
+      <w:rPr>
+        <w:rFonts w:ascii="Symbol" w:hAnsi="Symbol" w:hint="default"/>
+      </w:rPr>
+    </w:lvl>
+    <w:lvl w:ilvl="7" w:tplc="04100003" w:tentative="1">
+      <w:start w:val="1"/>
+      <w:numFmt w:val="bullet"/>
+      <w:lvlText w:val="o"/>
+      <w:lvlJc w:val="left"/>
+      <w:pPr>
+        <w:ind w:left="5760" w:hanging="360"/>
+      </w:pPr>
+      <w:rPr>
+        <w:rFonts w:ascii="Courier New" w:hAnsi="Courier New" w:cs="Courier New" w:hint="default"/>
+      </w:rPr>
+    </w:lvl>
+    <w:lvl w:ilvl="8" w:tplc="04100005" w:tentative="1">
+      <w:start w:val="1"/>
+      <w:numFmt w:val="bullet"/>
+      <w:lvlText w:val=""/>
+      <w:lvlJc w:val="left"/>
+      <w:pPr>
+        <w:ind w:left="6480" w:hanging="360"/>
+      </w:pPr>
+      <w:rPr>
+        <w:rFonts w:ascii="Wingdings" w:hAnsi="Wingdings" w:hint="default"/>
+      </w:rPr>
+    </w:lvl>
+  </w:abstractNum>
+  <w:abstractNum w:abstractNumId="21" w15:restartNumberingAfterBreak="0">
     <w:nsid w:val="2FF91347"/>
     <w:multiLevelType w:val="hybridMultilevel"/>
     <w:tmpl w:val="68CCE3E4"/>
@@ -3466,7 +3724,7 @@
       </w:rPr>
     </w:lvl>
   </w:abstractNum>
-  <w:abstractNum w:abstractNumId="21" w15:restartNumberingAfterBreak="0">
+  <w:abstractNum w:abstractNumId="22" w15:restartNumberingAfterBreak="0">
     <w:nsid w:val="30CB2AC8"/>
     <w:multiLevelType w:val="hybridMultilevel"/>
     <w:tmpl w:val="E598A208"/>
@@ -3579,7 +3837,7 @@
       </w:rPr>
     </w:lvl>
   </w:abstractNum>
-  <w:abstractNum w:abstractNumId="22" w15:restartNumberingAfterBreak="0">
+  <w:abstractNum w:abstractNumId="23" w15:restartNumberingAfterBreak="0">
     <w:nsid w:val="372D6EDD"/>
     <w:multiLevelType w:val="hybridMultilevel"/>
     <w:tmpl w:val="45D6983E"/>
@@ -3665,7 +3923,7 @@
       </w:pPr>
     </w:lvl>
   </w:abstractNum>
-  <w:abstractNum w:abstractNumId="23" w15:restartNumberingAfterBreak="0">
+  <w:abstractNum w:abstractNumId="24" w15:restartNumberingAfterBreak="0">
     <w:nsid w:val="3F6E2709"/>
     <w:multiLevelType w:val="hybridMultilevel"/>
     <w:tmpl w:val="6E7E44AE"/>
@@ -3778,7 +4036,7 @@
       </w:rPr>
     </w:lvl>
   </w:abstractNum>
-  <w:abstractNum w:abstractNumId="24" w15:restartNumberingAfterBreak="0">
+  <w:abstractNum w:abstractNumId="25" w15:restartNumberingAfterBreak="0">
     <w:nsid w:val="408319F8"/>
     <w:multiLevelType w:val="hybridMultilevel"/>
     <w:tmpl w:val="E5581A8A"/>
@@ -3891,7 +4149,7 @@
       </w:rPr>
     </w:lvl>
   </w:abstractNum>
-  <w:abstractNum w:abstractNumId="25" w15:restartNumberingAfterBreak="0">
+  <w:abstractNum w:abstractNumId="26" w15:restartNumberingAfterBreak="0">
     <w:nsid w:val="41A40552"/>
     <w:multiLevelType w:val="hybridMultilevel"/>
     <w:tmpl w:val="70A4ABA6"/>
@@ -3977,7 +4235,7 @@
       </w:pPr>
     </w:lvl>
   </w:abstractNum>
-  <w:abstractNum w:abstractNumId="26" w15:restartNumberingAfterBreak="0">
+  <w:abstractNum w:abstractNumId="27" w15:restartNumberingAfterBreak="0">
     <w:nsid w:val="460C7A9B"/>
     <w:multiLevelType w:val="hybridMultilevel"/>
     <w:tmpl w:val="AC4A38A4"/>
@@ -4090,7 +4348,7 @@
       </w:rPr>
     </w:lvl>
   </w:abstractNum>
-  <w:abstractNum w:abstractNumId="27" w15:restartNumberingAfterBreak="0">
+  <w:abstractNum w:abstractNumId="28" w15:restartNumberingAfterBreak="0">
     <w:nsid w:val="474D0DF8"/>
     <w:multiLevelType w:val="hybridMultilevel"/>
     <w:tmpl w:val="7986AA86"/>
@@ -4176,7 +4434,7 @@
       </w:pPr>
     </w:lvl>
   </w:abstractNum>
-  <w:abstractNum w:abstractNumId="28" w15:restartNumberingAfterBreak="0">
+  <w:abstractNum w:abstractNumId="29" w15:restartNumberingAfterBreak="0">
     <w:nsid w:val="48F111B0"/>
     <w:multiLevelType w:val="hybridMultilevel"/>
     <w:tmpl w:val="627225F8"/>
@@ -4262,7 +4520,7 @@
       </w:pPr>
     </w:lvl>
   </w:abstractNum>
-  <w:abstractNum w:abstractNumId="29" w15:restartNumberingAfterBreak="0">
+  <w:abstractNum w:abstractNumId="30" w15:restartNumberingAfterBreak="0">
     <w:nsid w:val="49601EB3"/>
     <w:multiLevelType w:val="hybridMultilevel"/>
     <w:tmpl w:val="D1CAA9A8"/>
@@ -4375,7 +4633,7 @@
       </w:rPr>
     </w:lvl>
   </w:abstractNum>
-  <w:abstractNum w:abstractNumId="30" w15:restartNumberingAfterBreak="0">
+  <w:abstractNum w:abstractNumId="31" w15:restartNumberingAfterBreak="0">
     <w:nsid w:val="4B024DD1"/>
     <w:multiLevelType w:val="hybridMultilevel"/>
     <w:tmpl w:val="B7642088"/>
@@ -4461,7 +4719,7 @@
       </w:pPr>
     </w:lvl>
   </w:abstractNum>
-  <w:abstractNum w:abstractNumId="31" w15:restartNumberingAfterBreak="0">
+  <w:abstractNum w:abstractNumId="32" w15:restartNumberingAfterBreak="0">
     <w:nsid w:val="4C01139C"/>
     <w:multiLevelType w:val="hybridMultilevel"/>
     <w:tmpl w:val="6F428EE0"/>
@@ -4547,7 +4805,7 @@
       </w:pPr>
     </w:lvl>
   </w:abstractNum>
-  <w:abstractNum w:abstractNumId="32" w15:restartNumberingAfterBreak="0">
+  <w:abstractNum w:abstractNumId="33" w15:restartNumberingAfterBreak="0">
     <w:nsid w:val="4E9C6B47"/>
     <w:multiLevelType w:val="hybridMultilevel"/>
     <w:tmpl w:val="82C8C310"/>
@@ -4660,7 +4918,7 @@
       </w:rPr>
     </w:lvl>
   </w:abstractNum>
-  <w:abstractNum w:abstractNumId="33" w15:restartNumberingAfterBreak="0">
+  <w:abstractNum w:abstractNumId="34" w15:restartNumberingAfterBreak="0">
     <w:nsid w:val="4FA53F43"/>
     <w:multiLevelType w:val="hybridMultilevel"/>
     <w:tmpl w:val="43F6B58C"/>
@@ -4773,7 +5031,7 @@
       </w:rPr>
     </w:lvl>
   </w:abstractNum>
-  <w:abstractNum w:abstractNumId="34" w15:restartNumberingAfterBreak="0">
+  <w:abstractNum w:abstractNumId="35" w15:restartNumberingAfterBreak="0">
     <w:nsid w:val="53616D11"/>
     <w:multiLevelType w:val="hybridMultilevel"/>
     <w:tmpl w:val="D54A2FCC"/>
@@ -4859,7 +5117,7 @@
       </w:pPr>
     </w:lvl>
   </w:abstractNum>
-  <w:abstractNum w:abstractNumId="35" w15:restartNumberingAfterBreak="0">
+  <w:abstractNum w:abstractNumId="36" w15:restartNumberingAfterBreak="0">
     <w:nsid w:val="54836BEC"/>
     <w:multiLevelType w:val="hybridMultilevel"/>
     <w:tmpl w:val="FBD81968"/>
@@ -4972,7 +5230,7 @@
       </w:rPr>
     </w:lvl>
   </w:abstractNum>
-  <w:abstractNum w:abstractNumId="36" w15:restartNumberingAfterBreak="0">
+  <w:abstractNum w:abstractNumId="37" w15:restartNumberingAfterBreak="0">
     <w:nsid w:val="558D5140"/>
     <w:multiLevelType w:val="hybridMultilevel"/>
     <w:tmpl w:val="8FEAA34E"/>
@@ -5085,7 +5343,7 @@
       </w:rPr>
     </w:lvl>
   </w:abstractNum>
-  <w:abstractNum w:abstractNumId="37" w15:restartNumberingAfterBreak="0">
+  <w:abstractNum w:abstractNumId="38" w15:restartNumberingAfterBreak="0">
     <w:nsid w:val="57843B7F"/>
     <w:multiLevelType w:val="hybridMultilevel"/>
     <w:tmpl w:val="651C7284"/>
@@ -5171,7 +5429,7 @@
       </w:pPr>
     </w:lvl>
   </w:abstractNum>
-  <w:abstractNum w:abstractNumId="38" w15:restartNumberingAfterBreak="0">
+  <w:abstractNum w:abstractNumId="39" w15:restartNumberingAfterBreak="0">
     <w:nsid w:val="59640EE1"/>
     <w:multiLevelType w:val="hybridMultilevel"/>
     <w:tmpl w:val="1B82C9E6"/>
@@ -5257,7 +5515,7 @@
       </w:pPr>
     </w:lvl>
   </w:abstractNum>
-  <w:abstractNum w:abstractNumId="39" w15:restartNumberingAfterBreak="0">
+  <w:abstractNum w:abstractNumId="40" w15:restartNumberingAfterBreak="0">
     <w:nsid w:val="5AC16BAF"/>
     <w:multiLevelType w:val="hybridMultilevel"/>
     <w:tmpl w:val="E8F0D6F2"/>
@@ -5370,7 +5628,7 @@
       </w:rPr>
     </w:lvl>
   </w:abstractNum>
-  <w:abstractNum w:abstractNumId="40" w15:restartNumberingAfterBreak="0">
+  <w:abstractNum w:abstractNumId="41" w15:restartNumberingAfterBreak="0">
     <w:nsid w:val="64211694"/>
     <w:multiLevelType w:val="hybridMultilevel"/>
     <w:tmpl w:val="C510A4B2"/>
@@ -5483,7 +5741,7 @@
       </w:rPr>
     </w:lvl>
   </w:abstractNum>
-  <w:abstractNum w:abstractNumId="41" w15:restartNumberingAfterBreak="0">
+  <w:abstractNum w:abstractNumId="42" w15:restartNumberingAfterBreak="0">
     <w:nsid w:val="65262B5C"/>
     <w:multiLevelType w:val="hybridMultilevel"/>
     <w:tmpl w:val="5A42185A"/>
@@ -5596,7 +5854,7 @@
       </w:rPr>
     </w:lvl>
   </w:abstractNum>
-  <w:abstractNum w:abstractNumId="42" w15:restartNumberingAfterBreak="0">
+  <w:abstractNum w:abstractNumId="43" w15:restartNumberingAfterBreak="0">
     <w:nsid w:val="6634285F"/>
     <w:multiLevelType w:val="hybridMultilevel"/>
     <w:tmpl w:val="97FE8E0A"/>
@@ -5709,7 +5967,7 @@
       </w:rPr>
     </w:lvl>
   </w:abstractNum>
-  <w:abstractNum w:abstractNumId="43" w15:restartNumberingAfterBreak="0">
+  <w:abstractNum w:abstractNumId="44" w15:restartNumberingAfterBreak="0">
     <w:nsid w:val="6B0434E3"/>
     <w:multiLevelType w:val="hybridMultilevel"/>
     <w:tmpl w:val="EBF85000"/>
@@ -5822,7 +6080,7 @@
       </w:rPr>
     </w:lvl>
   </w:abstractNum>
-  <w:abstractNum w:abstractNumId="44" w15:restartNumberingAfterBreak="0">
+  <w:abstractNum w:abstractNumId="45" w15:restartNumberingAfterBreak="0">
     <w:nsid w:val="6F711210"/>
     <w:multiLevelType w:val="hybridMultilevel"/>
     <w:tmpl w:val="3C5AAADC"/>
@@ -5935,7 +6193,7 @@
       </w:rPr>
     </w:lvl>
   </w:abstractNum>
-  <w:abstractNum w:abstractNumId="45" w15:restartNumberingAfterBreak="0">
+  <w:abstractNum w:abstractNumId="46" w15:restartNumberingAfterBreak="0">
     <w:nsid w:val="70A07713"/>
     <w:multiLevelType w:val="hybridMultilevel"/>
     <w:tmpl w:val="AF084C80"/>
@@ -6048,7 +6306,7 @@
       </w:rPr>
     </w:lvl>
   </w:abstractNum>
-  <w:abstractNum w:abstractNumId="46" w15:restartNumberingAfterBreak="0">
+  <w:abstractNum w:abstractNumId="47" w15:restartNumberingAfterBreak="0">
     <w:nsid w:val="72CA0323"/>
     <w:multiLevelType w:val="hybridMultilevel"/>
     <w:tmpl w:val="0D861330"/>
@@ -6161,7 +6419,7 @@
       </w:rPr>
     </w:lvl>
   </w:abstractNum>
-  <w:abstractNum w:abstractNumId="47" w15:restartNumberingAfterBreak="0">
+  <w:abstractNum w:abstractNumId="48" w15:restartNumberingAfterBreak="0">
     <w:nsid w:val="7390354C"/>
     <w:multiLevelType w:val="hybridMultilevel"/>
     <w:tmpl w:val="D4C04742"/>
@@ -6274,7 +6532,7 @@
       </w:rPr>
     </w:lvl>
   </w:abstractNum>
-  <w:abstractNum w:abstractNumId="48" w15:restartNumberingAfterBreak="0">
+  <w:abstractNum w:abstractNumId="49" w15:restartNumberingAfterBreak="0">
     <w:nsid w:val="751A3698"/>
     <w:multiLevelType w:val="hybridMultilevel"/>
     <w:tmpl w:val="0986D8FA"/>
@@ -6387,7 +6645,7 @@
       </w:rPr>
     </w:lvl>
   </w:abstractNum>
-  <w:abstractNum w:abstractNumId="49" w15:restartNumberingAfterBreak="0">
+  <w:abstractNum w:abstractNumId="50" w15:restartNumberingAfterBreak="0">
     <w:nsid w:val="76597B7E"/>
     <w:multiLevelType w:val="hybridMultilevel"/>
     <w:tmpl w:val="0A7A3DCA"/>
@@ -6500,7 +6758,7 @@
       </w:rPr>
     </w:lvl>
   </w:abstractNum>
-  <w:abstractNum w:abstractNumId="50" w15:restartNumberingAfterBreak="0">
+  <w:abstractNum w:abstractNumId="51" w15:restartNumberingAfterBreak="0">
     <w:nsid w:val="76BB3A95"/>
     <w:multiLevelType w:val="hybridMultilevel"/>
     <w:tmpl w:val="5BD20B14"/>
@@ -6586,7 +6844,7 @@
       </w:pPr>
     </w:lvl>
   </w:abstractNum>
-  <w:abstractNum w:abstractNumId="51" w15:restartNumberingAfterBreak="0">
+  <w:abstractNum w:abstractNumId="52" w15:restartNumberingAfterBreak="0">
     <w:nsid w:val="7701218C"/>
     <w:multiLevelType w:val="hybridMultilevel"/>
     <w:tmpl w:val="3BC09F3E"/>
@@ -6699,7 +6957,7 @@
       </w:rPr>
     </w:lvl>
   </w:abstractNum>
-  <w:abstractNum w:abstractNumId="52" w15:restartNumberingAfterBreak="0">
+  <w:abstractNum w:abstractNumId="53" w15:restartNumberingAfterBreak="0">
     <w:nsid w:val="77C46D15"/>
     <w:multiLevelType w:val="hybridMultilevel"/>
     <w:tmpl w:val="F452B780"/>
@@ -6811,7 +7069,7 @@
       </w:rPr>
     </w:lvl>
   </w:abstractNum>
-  <w:abstractNum w:abstractNumId="53" w15:restartNumberingAfterBreak="0">
+  <w:abstractNum w:abstractNumId="54" w15:restartNumberingAfterBreak="0">
     <w:nsid w:val="79E800B1"/>
     <w:multiLevelType w:val="hybridMultilevel"/>
     <w:tmpl w:val="F80EFE16"/>
@@ -6897,7 +7155,7 @@
       </w:pPr>
     </w:lvl>
   </w:abstractNum>
-  <w:abstractNum w:abstractNumId="54" w15:restartNumberingAfterBreak="0">
+  <w:abstractNum w:abstractNumId="55" w15:restartNumberingAfterBreak="0">
     <w:nsid w:val="7F176D5F"/>
     <w:multiLevelType w:val="hybridMultilevel"/>
     <w:tmpl w:val="E640E126"/>
@@ -7017,10 +7275,10 @@
     <w:abstractNumId w:val="12"/>
   </w:num>
   <w:num w:numId="3" w16cid:durableId="1633361286">
-    <w:abstractNumId w:val="52"/>
+    <w:abstractNumId w:val="53"/>
   </w:num>
   <w:num w:numId="4" w16cid:durableId="1217200380">
-    <w:abstractNumId w:val="36"/>
+    <w:abstractNumId w:val="37"/>
   </w:num>
   <w:num w:numId="5" w16cid:durableId="1893418358">
     <w:abstractNumId w:val="10"/>
@@ -7032,19 +7290,19 @@
     <w:abstractNumId w:val="19"/>
   </w:num>
   <w:num w:numId="8" w16cid:durableId="916980363">
-    <w:abstractNumId w:val="53"/>
+    <w:abstractNumId w:val="54"/>
   </w:num>
   <w:num w:numId="9" w16cid:durableId="1859276291">
-    <w:abstractNumId w:val="37"/>
+    <w:abstractNumId w:val="38"/>
   </w:num>
   <w:num w:numId="10" w16cid:durableId="1498306324">
-    <w:abstractNumId w:val="50"/>
+    <w:abstractNumId w:val="51"/>
   </w:num>
   <w:num w:numId="11" w16cid:durableId="2062945557">
     <w:abstractNumId w:val="2"/>
   </w:num>
   <w:num w:numId="12" w16cid:durableId="1275942418">
-    <w:abstractNumId w:val="38"/>
+    <w:abstractNumId w:val="39"/>
   </w:num>
   <w:num w:numId="13" w16cid:durableId="1114515192">
     <w:abstractNumId w:val="0"/>
@@ -7053,28 +7311,28 @@
     <w:abstractNumId w:val="7"/>
   </w:num>
   <w:num w:numId="15" w16cid:durableId="1665821520">
-    <w:abstractNumId w:val="32"/>
+    <w:abstractNumId w:val="33"/>
   </w:num>
   <w:num w:numId="16" w16cid:durableId="215745161">
-    <w:abstractNumId w:val="28"/>
+    <w:abstractNumId w:val="29"/>
   </w:num>
   <w:num w:numId="17" w16cid:durableId="960109771">
     <w:abstractNumId w:val="17"/>
   </w:num>
   <w:num w:numId="18" w16cid:durableId="1175533333">
-    <w:abstractNumId w:val="30"/>
+    <w:abstractNumId w:val="31"/>
   </w:num>
   <w:num w:numId="19" w16cid:durableId="403261981">
     <w:abstractNumId w:val="5"/>
   </w:num>
   <w:num w:numId="20" w16cid:durableId="1952853155">
-    <w:abstractNumId w:val="25"/>
+    <w:abstractNumId w:val="26"/>
   </w:num>
   <w:num w:numId="21" w16cid:durableId="1200508832">
     <w:abstractNumId w:val="8"/>
   </w:num>
   <w:num w:numId="22" w16cid:durableId="1418405511">
-    <w:abstractNumId w:val="22"/>
+    <w:abstractNumId w:val="23"/>
   </w:num>
   <w:num w:numId="23" w16cid:durableId="1827432051">
     <w:abstractNumId w:val="16"/>
@@ -7083,52 +7341,52 @@
     <w:abstractNumId w:val="9"/>
   </w:num>
   <w:num w:numId="25" w16cid:durableId="1616206799">
-    <w:abstractNumId w:val="24"/>
+    <w:abstractNumId w:val="25"/>
   </w:num>
   <w:num w:numId="26" w16cid:durableId="999314164">
-    <w:abstractNumId w:val="31"/>
+    <w:abstractNumId w:val="32"/>
   </w:num>
   <w:num w:numId="27" w16cid:durableId="1561282427">
-    <w:abstractNumId w:val="54"/>
+    <w:abstractNumId w:val="55"/>
   </w:num>
   <w:num w:numId="28" w16cid:durableId="312149748">
-    <w:abstractNumId w:val="27"/>
+    <w:abstractNumId w:val="28"/>
   </w:num>
   <w:num w:numId="29" w16cid:durableId="192109165">
-    <w:abstractNumId w:val="47"/>
+    <w:abstractNumId w:val="48"/>
   </w:num>
   <w:num w:numId="30" w16cid:durableId="638530956">
     <w:abstractNumId w:val="18"/>
   </w:num>
   <w:num w:numId="31" w16cid:durableId="1375697387">
-    <w:abstractNumId w:val="20"/>
+    <w:abstractNumId w:val="21"/>
   </w:num>
   <w:num w:numId="32" w16cid:durableId="1624994263">
-    <w:abstractNumId w:val="34"/>
+    <w:abstractNumId w:val="35"/>
   </w:num>
   <w:num w:numId="33" w16cid:durableId="700939682">
-    <w:abstractNumId w:val="48"/>
+    <w:abstractNumId w:val="49"/>
   </w:num>
   <w:num w:numId="34" w16cid:durableId="295380454">
-    <w:abstractNumId w:val="51"/>
+    <w:abstractNumId w:val="52"/>
   </w:num>
   <w:num w:numId="35" w16cid:durableId="1162282530">
-    <w:abstractNumId w:val="41"/>
+    <w:abstractNumId w:val="42"/>
   </w:num>
   <w:num w:numId="36" w16cid:durableId="1731147964">
-    <w:abstractNumId w:val="35"/>
+    <w:abstractNumId w:val="36"/>
   </w:num>
   <w:num w:numId="37" w16cid:durableId="1141118243">
     <w:abstractNumId w:val="6"/>
   </w:num>
   <w:num w:numId="38" w16cid:durableId="908923006">
-    <w:abstractNumId w:val="39"/>
+    <w:abstractNumId w:val="40"/>
   </w:num>
   <w:num w:numId="39" w16cid:durableId="102964968">
-    <w:abstractNumId w:val="40"/>
+    <w:abstractNumId w:val="41"/>
   </w:num>
   <w:num w:numId="40" w16cid:durableId="1272781023">
-    <w:abstractNumId w:val="42"/>
+    <w:abstractNumId w:val="43"/>
   </w:num>
   <w:num w:numId="41" w16cid:durableId="1682052778">
     <w:abstractNumId w:val="14"/>
@@ -7137,43 +7395,46 @@
     <w:abstractNumId w:val="4"/>
   </w:num>
   <w:num w:numId="43" w16cid:durableId="1689865203">
-    <w:abstractNumId w:val="46"/>
+    <w:abstractNumId w:val="47"/>
   </w:num>
   <w:num w:numId="44" w16cid:durableId="632100454">
-    <w:abstractNumId w:val="43"/>
+    <w:abstractNumId w:val="44"/>
   </w:num>
   <w:num w:numId="45" w16cid:durableId="1101101742">
-    <w:abstractNumId w:val="21"/>
+    <w:abstractNumId w:val="22"/>
   </w:num>
   <w:num w:numId="46" w16cid:durableId="1261838377">
     <w:abstractNumId w:val="1"/>
   </w:num>
   <w:num w:numId="47" w16cid:durableId="1421101569">
-    <w:abstractNumId w:val="23"/>
+    <w:abstractNumId w:val="24"/>
   </w:num>
   <w:num w:numId="48" w16cid:durableId="1224675653">
     <w:abstractNumId w:val="15"/>
   </w:num>
   <w:num w:numId="49" w16cid:durableId="236210619">
-    <w:abstractNumId w:val="26"/>
+    <w:abstractNumId w:val="27"/>
   </w:num>
   <w:num w:numId="50" w16cid:durableId="1801727123">
-    <w:abstractNumId w:val="33"/>
+    <w:abstractNumId w:val="34"/>
   </w:num>
   <w:num w:numId="51" w16cid:durableId="121853633">
-    <w:abstractNumId w:val="49"/>
+    <w:abstractNumId w:val="50"/>
   </w:num>
   <w:num w:numId="52" w16cid:durableId="835651815">
-    <w:abstractNumId w:val="29"/>
+    <w:abstractNumId w:val="30"/>
   </w:num>
   <w:num w:numId="53" w16cid:durableId="323825826">
-    <w:abstractNumId w:val="44"/>
+    <w:abstractNumId w:val="45"/>
   </w:num>
   <w:num w:numId="54" w16cid:durableId="2132047426">
     <w:abstractNumId w:val="3"/>
   </w:num>
   <w:num w:numId="55" w16cid:durableId="841042247">
-    <w:abstractNumId w:val="45"/>
+    <w:abstractNumId w:val="46"/>
+  </w:num>
+  <w:num w:numId="56" w16cid:durableId="1535000864">
+    <w:abstractNumId w:val="20"/>
   </w:num>
   <w:numIdMacAtCleanup w:val="52"/>
 </w:numbering>
@@ -7653,7 +7914,6 @@
   <w:style w:type="character" w:default="1" w:styleId="Carpredefinitoparagrafo">
     <w:name w:val="Default Paragraph Font"/>
     <w:uiPriority w:val="1"/>
-    <w:semiHidden/>
     <w:unhideWhenUsed/>
   </w:style>
   <w:style w:type="table" w:default="1" w:styleId="Tabellanormale">

</xml_diff>

<commit_message>
docs: added section "Calcolo posizione effettiva".
</commit_message>
<xml_diff>
--- a/docs/Progetto robotica.docx
+++ b/docs/Progetto robotica.docx
@@ -213,13 +213,7 @@
           <w:rPr>
             <w:rFonts w:ascii="Cambria Math" w:hAnsi="Cambria Math"/>
           </w:rPr>
-          <m:t>tick=</m:t>
-        </m:r>
-        <m:r>
-          <w:rPr>
-            <w:rFonts w:ascii="Cambria Math" w:hAnsi="Cambria Math"/>
-          </w:rPr>
-          <m:t>1000</m:t>
+          <m:t>tick=1000</m:t>
         </m:r>
       </m:oMath>
     </w:p>
@@ -279,19 +273,7 @@
           <w:rPr>
             <w:rFonts w:ascii="Cambria Math" w:hAnsi="Cambria Math"/>
           </w:rPr>
-          <m:t>B=0.</m:t>
-        </m:r>
-        <m:r>
-          <w:rPr>
-            <w:rFonts w:ascii="Cambria Math" w:hAnsi="Cambria Math"/>
-          </w:rPr>
-          <m:t>0</m:t>
-        </m:r>
-        <m:r>
-          <w:rPr>
-            <w:rFonts w:ascii="Cambria Math" w:hAnsi="Cambria Math"/>
-          </w:rPr>
-          <m:t>305m</m:t>
+          <m:t>B=0.0305m</m:t>
         </m:r>
       </m:oMath>
       <w:r>
@@ -1166,6 +1148,29 @@
         <w:t>…</w:t>
       </w:r>
     </w:p>
+    <w:p>
+      <w:r>
+        <w:rPr>
+          <w:b/>
+          <w:bCs/>
+        </w:rPr>
+        <w:t>NB</w:t>
+      </w:r>
+      <w:r>
+        <w:t xml:space="preserve">: si usa in </w:t>
+      </w:r>
+      <m:oMath>
+        <m:r>
+          <w:rPr>
+            <w:rFonts w:ascii="Cambria Math" w:hAnsi="Cambria Math"/>
+          </w:rPr>
+          <m:t>x,y,θ</m:t>
+        </m:r>
+      </m:oMath>
+      <w:r>
+        <w:t>…</w:t>
+      </w:r>
+    </w:p>
     <w:p/>
     <w:p>
       <w:pPr>
@@ -1278,6 +1283,1058 @@
       </w:pPr>
       <w:r>
         <w:lastRenderedPageBreak/>
+        <w:t>Calcolo posizione effettiva</w:t>
+      </w:r>
+    </w:p>
+    <w:p>
+      <w:pPr>
+        <w:pStyle w:val="Titolo2"/>
+      </w:pPr>
+      <w:r>
+        <w:t>Calcolo velocità lineare</w:t>
+      </w:r>
+    </w:p>
+    <w:p>
+      <w:r>
+        <w:t>Si usa la seconda legge della dinamica:</w:t>
+      </w:r>
+    </w:p>
+    <w:p>
+      <m:oMathPara>
+        <m:oMath>
+          <m:nary>
+            <m:naryPr>
+              <m:chr m:val="∑"/>
+              <m:subHide m:val="1"/>
+              <m:supHide m:val="1"/>
+              <m:ctrlPr>
+                <w:rPr>
+                  <w:rFonts w:ascii="Cambria Math" w:hAnsi="Cambria Math"/>
+                  <w:i/>
+                </w:rPr>
+              </m:ctrlPr>
+            </m:naryPr>
+            <m:sub/>
+            <m:sup/>
+            <m:e>
+              <m:sSub>
+                <m:sSubPr>
+                  <m:ctrlPr>
+                    <w:rPr>
+                      <w:rFonts w:ascii="Cambria Math" w:hAnsi="Cambria Math"/>
+                      <w:i/>
+                    </w:rPr>
+                  </m:ctrlPr>
+                </m:sSubPr>
+                <m:e>
+                  <m:r>
+                    <w:rPr>
+                      <w:rFonts w:ascii="Cambria Math" w:hAnsi="Cambria Math"/>
+                    </w:rPr>
+                    <m:t>F</m:t>
+                  </m:r>
+                </m:e>
+                <m:sub>
+                  <m:r>
+                    <w:rPr>
+                      <w:rFonts w:ascii="Cambria Math" w:hAnsi="Cambria Math"/>
+                    </w:rPr>
+                    <m:t>i</m:t>
+                  </m:r>
+                </m:sub>
+              </m:sSub>
+            </m:e>
+          </m:nary>
+          <m:r>
+            <w:rPr>
+              <w:rFonts w:ascii="Cambria Math" w:hAnsi="Cambria Math"/>
+            </w:rPr>
+            <m:t>=Ma=M</m:t>
+          </m:r>
+          <m:sSup>
+            <m:sSupPr>
+              <m:ctrlPr>
+                <w:rPr>
+                  <w:rFonts w:ascii="Cambria Math" w:hAnsi="Cambria Math"/>
+                  <w:i/>
+                </w:rPr>
+              </m:ctrlPr>
+            </m:sSupPr>
+            <m:e>
+              <m:r>
+                <w:rPr>
+                  <w:rFonts w:ascii="Cambria Math" w:hAnsi="Cambria Math"/>
+                </w:rPr>
+                <m:t>v</m:t>
+              </m:r>
+            </m:e>
+            <m:sup>
+              <m:r>
+                <w:rPr>
+                  <w:rFonts w:ascii="Cambria Math" w:hAnsi="Cambria Math"/>
+                </w:rPr>
+                <m:t>'</m:t>
+              </m:r>
+            </m:sup>
+          </m:sSup>
+        </m:oMath>
+      </m:oMathPara>
+    </w:p>
+    <w:p/>
+    <w:p>
+      <w:r>
+        <w:t xml:space="preserve">Si estende la somma delle forze, dove con </w:t>
+      </w:r>
+      <m:oMath>
+        <m:r>
+          <w:rPr>
+            <w:rFonts w:ascii="Cambria Math" w:hAnsi="Cambria Math"/>
+          </w:rPr>
+          <m:t>-bv</m:t>
+        </m:r>
+      </m:oMath>
+      <w:r>
+        <w:t xml:space="preserve"> si intende l’attrito dell’aria e </w:t>
+      </w:r>
+      <m:oMath>
+        <m:r>
+          <w:rPr>
+            <w:rFonts w:ascii="Cambria Math" w:hAnsi="Cambria Math"/>
+          </w:rPr>
+          <m:t>b</m:t>
+        </m:r>
+      </m:oMath>
+      <w:r>
+        <w:t xml:space="preserve"> è una costante di proporzionalità per pesare l’attrito dell’aria stesso; </w:t>
+      </w:r>
+      <w:r>
+        <w:t xml:space="preserve">solitamente si usa </w:t>
+      </w:r>
+      <m:oMath>
+        <m:r>
+          <w:rPr>
+            <w:rFonts w:ascii="Cambria Math" w:hAnsi="Cambria Math"/>
+          </w:rPr>
+          <m:t>b=0.8</m:t>
+        </m:r>
+      </m:oMath>
+      <w:r>
+        <w:t xml:space="preserve"> sia per la velocità lineare che rotazionale:</w:t>
+      </w:r>
+    </w:p>
+    <w:p>
+      <m:oMathPara>
+        <m:oMath>
+          <m:r>
+            <w:rPr>
+              <w:rFonts w:ascii="Cambria Math" w:hAnsi="Cambria Math"/>
+            </w:rPr>
+            <m:t>F-bv=M</m:t>
+          </m:r>
+          <m:sSup>
+            <m:sSupPr>
+              <m:ctrlPr>
+                <w:rPr>
+                  <w:rFonts w:ascii="Cambria Math" w:hAnsi="Cambria Math"/>
+                  <w:i/>
+                </w:rPr>
+              </m:ctrlPr>
+            </m:sSupPr>
+            <m:e>
+              <m:r>
+                <w:rPr>
+                  <w:rFonts w:ascii="Cambria Math" w:hAnsi="Cambria Math"/>
+                </w:rPr>
+                <m:t>v</m:t>
+              </m:r>
+            </m:e>
+            <m:sup>
+              <m:r>
+                <w:rPr>
+                  <w:rFonts w:ascii="Cambria Math" w:hAnsi="Cambria Math"/>
+                </w:rPr>
+                <m:t>'</m:t>
+              </m:r>
+            </m:sup>
+          </m:sSup>
+        </m:oMath>
+      </m:oMathPara>
+    </w:p>
+    <w:p/>
+    <w:p>
+      <w:r>
+        <w:t xml:space="preserve">Si porta </w:t>
+      </w:r>
+      <m:oMath>
+        <m:sSup>
+          <m:sSupPr>
+            <m:ctrlPr>
+              <w:rPr>
+                <w:rFonts w:ascii="Cambria Math" w:hAnsi="Cambria Math"/>
+                <w:i/>
+              </w:rPr>
+            </m:ctrlPr>
+          </m:sSupPr>
+          <m:e>
+            <m:r>
+              <w:rPr>
+                <w:rFonts w:ascii="Cambria Math" w:hAnsi="Cambria Math"/>
+              </w:rPr>
+              <m:t>v</m:t>
+            </m:r>
+          </m:e>
+          <m:sup>
+            <m:r>
+              <w:rPr>
+                <w:rFonts w:ascii="Cambria Math" w:hAnsi="Cambria Math"/>
+              </w:rPr>
+              <m:t>'</m:t>
+            </m:r>
+          </m:sup>
+        </m:sSup>
+      </m:oMath>
+      <w:r>
+        <w:t xml:space="preserve"> al primo membro:</w:t>
+      </w:r>
+    </w:p>
+    <w:p>
+      <m:oMathPara>
+        <m:oMath>
+          <m:sSup>
+            <m:sSupPr>
+              <m:ctrlPr>
+                <w:rPr>
+                  <w:rFonts w:ascii="Cambria Math" w:hAnsi="Cambria Math"/>
+                  <w:i/>
+                </w:rPr>
+              </m:ctrlPr>
+            </m:sSupPr>
+            <m:e>
+              <m:r>
+                <w:rPr>
+                  <w:rFonts w:ascii="Cambria Math" w:hAnsi="Cambria Math"/>
+                </w:rPr>
+                <m:t>v</m:t>
+              </m:r>
+            </m:e>
+            <m:sup>
+              <m:r>
+                <w:rPr>
+                  <w:rFonts w:ascii="Cambria Math" w:hAnsi="Cambria Math"/>
+                </w:rPr>
+                <m:t>'</m:t>
+              </m:r>
+            </m:sup>
+          </m:sSup>
+          <m:r>
+            <w:rPr>
+              <w:rFonts w:ascii="Cambria Math" w:hAnsi="Cambria Math"/>
+            </w:rPr>
+            <m:t>=</m:t>
+          </m:r>
+          <m:f>
+            <m:fPr>
+              <m:ctrlPr>
+                <w:rPr>
+                  <w:rFonts w:ascii="Cambria Math" w:hAnsi="Cambria Math"/>
+                  <w:i/>
+                </w:rPr>
+              </m:ctrlPr>
+            </m:fPr>
+            <m:num>
+              <m:r>
+                <w:rPr>
+                  <w:rFonts w:ascii="Cambria Math" w:hAnsi="Cambria Math"/>
+                </w:rPr>
+                <m:t>F-bv</m:t>
+              </m:r>
+            </m:num>
+            <m:den>
+              <m:r>
+                <w:rPr>
+                  <w:rFonts w:ascii="Cambria Math" w:hAnsi="Cambria Math"/>
+                </w:rPr>
+                <m:t>M</m:t>
+              </m:r>
+            </m:den>
+          </m:f>
+        </m:oMath>
+      </m:oMathPara>
+    </w:p>
+    <w:p/>
+    <w:p>
+      <w:r>
+        <w:t xml:space="preserve">Si fa il rapporto incrementale, con </w:t>
+      </w:r>
+      <m:oMath>
+        <m:r>
+          <w:rPr>
+            <w:rFonts w:ascii="Cambria Math" w:hAnsi="Cambria Math"/>
+          </w:rPr>
+          <m:t>k</m:t>
+        </m:r>
+      </m:oMath>
+      <w:r>
+        <w:t xml:space="preserve"> pari all’istante </w:t>
+      </w:r>
+      <m:oMath>
+        <m:r>
+          <w:rPr>
+            <w:rFonts w:ascii="Cambria Math" w:hAnsi="Cambria Math"/>
+          </w:rPr>
+          <m:t>k</m:t>
+        </m:r>
+      </m:oMath>
+      <w:r>
+        <w:t xml:space="preserve">-esimo ed </w:t>
+      </w:r>
+      <m:oMath>
+        <m:r>
+          <w:rPr>
+            <w:rFonts w:ascii="Cambria Math" w:hAnsi="Cambria Math"/>
+          </w:rPr>
+          <m:t>h</m:t>
+        </m:r>
+      </m:oMath>
+      <w:r>
+        <w:t xml:space="preserve"> pari al periodo di campionamento:</w:t>
+      </w:r>
+    </w:p>
+    <w:p>
+      <m:oMathPara>
+        <m:oMath>
+          <m:f>
+            <m:fPr>
+              <m:ctrlPr>
+                <w:rPr>
+                  <w:rFonts w:ascii="Cambria Math" w:hAnsi="Cambria Math"/>
+                  <w:i/>
+                </w:rPr>
+              </m:ctrlPr>
+            </m:fPr>
+            <m:num>
+              <m:r>
+                <w:rPr>
+                  <w:rFonts w:ascii="Cambria Math" w:hAnsi="Cambria Math"/>
+                </w:rPr>
+                <m:t>v</m:t>
+              </m:r>
+              <m:d>
+                <m:dPr>
+                  <m:ctrlPr>
+                    <w:rPr>
+                      <w:rFonts w:ascii="Cambria Math" w:hAnsi="Cambria Math"/>
+                      <w:i/>
+                    </w:rPr>
+                  </m:ctrlPr>
+                </m:dPr>
+                <m:e>
+                  <m:r>
+                    <w:rPr>
+                      <w:rFonts w:ascii="Cambria Math" w:hAnsi="Cambria Math"/>
+                    </w:rPr>
+                    <m:t>k+1</m:t>
+                  </m:r>
+                </m:e>
+              </m:d>
+              <m:r>
+                <w:rPr>
+                  <w:rFonts w:ascii="Cambria Math" w:hAnsi="Cambria Math"/>
+                </w:rPr>
+                <m:t>-v</m:t>
+              </m:r>
+              <m:d>
+                <m:dPr>
+                  <m:ctrlPr>
+                    <w:rPr>
+                      <w:rFonts w:ascii="Cambria Math" w:hAnsi="Cambria Math"/>
+                      <w:i/>
+                    </w:rPr>
+                  </m:ctrlPr>
+                </m:dPr>
+                <m:e>
+                  <m:r>
+                    <w:rPr>
+                      <w:rFonts w:ascii="Cambria Math" w:hAnsi="Cambria Math"/>
+                    </w:rPr>
+                    <m:t>k</m:t>
+                  </m:r>
+                </m:e>
+              </m:d>
+            </m:num>
+            <m:den>
+              <m:r>
+                <w:rPr>
+                  <w:rFonts w:ascii="Cambria Math" w:hAnsi="Cambria Math"/>
+                </w:rPr>
+                <m:t>h</m:t>
+              </m:r>
+            </m:den>
+          </m:f>
+          <m:r>
+            <w:rPr>
+              <w:rFonts w:ascii="Cambria Math" w:hAnsi="Cambria Math"/>
+            </w:rPr>
+            <m:t>=</m:t>
+          </m:r>
+          <m:f>
+            <m:fPr>
+              <m:ctrlPr>
+                <w:rPr>
+                  <w:rFonts w:ascii="Cambria Math" w:hAnsi="Cambria Math"/>
+                  <w:i/>
+                </w:rPr>
+              </m:ctrlPr>
+            </m:fPr>
+            <m:num>
+              <m:r>
+                <w:rPr>
+                  <w:rFonts w:ascii="Cambria Math" w:hAnsi="Cambria Math"/>
+                </w:rPr>
+                <m:t>F-bv</m:t>
+              </m:r>
+            </m:num>
+            <m:den>
+              <m:r>
+                <w:rPr>
+                  <w:rFonts w:ascii="Cambria Math" w:hAnsi="Cambria Math"/>
+                </w:rPr>
+                <m:t>M</m:t>
+              </m:r>
+            </m:den>
+          </m:f>
+        </m:oMath>
+      </m:oMathPara>
+    </w:p>
+    <w:p/>
+    <w:p>
+      <w:r>
+        <w:t xml:space="preserve">Si tiene al primo membro </w:t>
+      </w:r>
+      <m:oMath>
+        <m:r>
+          <w:rPr>
+            <w:rFonts w:ascii="Cambria Math" w:hAnsi="Cambria Math"/>
+          </w:rPr>
+          <m:t>v</m:t>
+        </m:r>
+        <m:d>
+          <m:dPr>
+            <m:ctrlPr>
+              <w:rPr>
+                <w:rFonts w:ascii="Cambria Math" w:hAnsi="Cambria Math"/>
+                <w:i/>
+              </w:rPr>
+            </m:ctrlPr>
+          </m:dPr>
+          <m:e>
+            <m:r>
+              <w:rPr>
+                <w:rFonts w:ascii="Cambria Math" w:hAnsi="Cambria Math"/>
+              </w:rPr>
+              <m:t>k+1</m:t>
+            </m:r>
+          </m:e>
+        </m:d>
+      </m:oMath>
+      <w:r>
+        <w:t>:</w:t>
+      </w:r>
+    </w:p>
+    <w:p>
+      <w:pPr>
+        <w:spacing w:after="160"/>
+      </w:pPr>
+      <m:oMathPara>
+        <m:oMath>
+          <m:r>
+            <w:rPr>
+              <w:rFonts w:ascii="Cambria Math" w:hAnsi="Cambria Math"/>
+            </w:rPr>
+            <m:t>v</m:t>
+          </m:r>
+          <m:d>
+            <m:dPr>
+              <m:ctrlPr>
+                <w:rPr>
+                  <w:rFonts w:ascii="Cambria Math" w:hAnsi="Cambria Math"/>
+                  <w:i/>
+                </w:rPr>
+              </m:ctrlPr>
+            </m:dPr>
+            <m:e>
+              <m:r>
+                <w:rPr>
+                  <w:rFonts w:ascii="Cambria Math" w:hAnsi="Cambria Math"/>
+                </w:rPr>
+                <m:t>k+1</m:t>
+              </m:r>
+            </m:e>
+          </m:d>
+          <m:r>
+            <w:rPr>
+              <w:rFonts w:ascii="Cambria Math" w:hAnsi="Cambria Math"/>
+            </w:rPr>
+            <m:t>=</m:t>
+          </m:r>
+          <m:f>
+            <m:fPr>
+              <m:ctrlPr>
+                <w:rPr>
+                  <w:rFonts w:ascii="Cambria Math" w:hAnsi="Cambria Math"/>
+                  <w:i/>
+                </w:rPr>
+              </m:ctrlPr>
+            </m:fPr>
+            <m:num>
+              <m:r>
+                <w:rPr>
+                  <w:rFonts w:ascii="Cambria Math" w:hAnsi="Cambria Math"/>
+                </w:rPr>
+                <m:t>h</m:t>
+              </m:r>
+              <m:d>
+                <m:dPr>
+                  <m:ctrlPr>
+                    <w:rPr>
+                      <w:rFonts w:ascii="Cambria Math" w:hAnsi="Cambria Math"/>
+                      <w:i/>
+                    </w:rPr>
+                  </m:ctrlPr>
+                </m:dPr>
+                <m:e>
+                  <m:r>
+                    <w:rPr>
+                      <w:rFonts w:ascii="Cambria Math" w:hAnsi="Cambria Math"/>
+                    </w:rPr>
+                    <m:t>F-bv</m:t>
+                  </m:r>
+                </m:e>
+              </m:d>
+            </m:num>
+            <m:den>
+              <m:r>
+                <w:rPr>
+                  <w:rFonts w:ascii="Cambria Math" w:hAnsi="Cambria Math"/>
+                </w:rPr>
+                <m:t>M</m:t>
+              </m:r>
+            </m:den>
+          </m:f>
+          <m:r>
+            <w:rPr>
+              <w:rFonts w:ascii="Cambria Math" w:hAnsi="Cambria Math"/>
+            </w:rPr>
+            <m:t>+</m:t>
+          </m:r>
+          <m:r>
+            <w:rPr>
+              <w:rFonts w:ascii="Cambria Math" w:hAnsi="Cambria Math"/>
+            </w:rPr>
+            <m:t>v</m:t>
+          </m:r>
+          <m:d>
+            <m:dPr>
+              <m:ctrlPr>
+                <w:rPr>
+                  <w:rFonts w:ascii="Cambria Math" w:hAnsi="Cambria Math"/>
+                  <w:i/>
+                </w:rPr>
+              </m:ctrlPr>
+            </m:dPr>
+            <m:e>
+              <m:r>
+                <w:rPr>
+                  <w:rFonts w:ascii="Cambria Math" w:hAnsi="Cambria Math"/>
+                </w:rPr>
+                <m:t>k</m:t>
+              </m:r>
+            </m:e>
+          </m:d>
+        </m:oMath>
+      </m:oMathPara>
+    </w:p>
+    <w:p/>
+    <w:p>
+      <w:pPr>
+        <w:pStyle w:val="Titolo2"/>
+      </w:pPr>
+      <w:r>
+        <w:t>Calcolo velocità rotazionale</w:t>
+      </w:r>
+    </w:p>
+    <w:p>
+      <w:r>
+        <w:t xml:space="preserve">Il calcolo si effettua allo stesso modo, ma andando a considerare la seconda legge di Newton rotazionale utilizzando la formula del momento di inerzia del cilindro (pag. 10 in </w:t>
+      </w:r>
+      <w:hyperlink r:id="rId8" w:history="1">
+        <w:r>
+          <w:rPr>
+            <w:rStyle w:val="Collegamentoipertestuale"/>
+          </w:rPr>
+          <w:t>questo</w:t>
+        </w:r>
+      </w:hyperlink>
+      <w:r>
+        <w:t xml:space="preserve"> set di slides).</w:t>
+      </w:r>
+    </w:p>
+    <w:p/>
+    <w:p>
+      <w:pPr>
+        <w:pStyle w:val="Titolo2"/>
+      </w:pPr>
+      <w:r>
+        <w:t>Calcolo spazio/</w:t>
+      </w:r>
+      <w:r>
+        <w:t>angolo</w:t>
+      </w:r>
+      <w:r>
+        <w:t xml:space="preserve"> percorso</w:t>
+      </w:r>
+    </w:p>
+    <w:p>
+      <w:r>
+        <w:t>Si fa con la legge oraria del moto rettilineo/circolare uniforme:</w:t>
+      </w:r>
+    </w:p>
+    <w:p>
+      <m:oMathPara>
+        <m:oMath>
+          <m:sSub>
+            <m:sSubPr>
+              <m:ctrlPr>
+                <w:rPr>
+                  <w:rFonts w:ascii="Cambria Math" w:hAnsi="Cambria Math"/>
+                  <w:i/>
+                </w:rPr>
+              </m:ctrlPr>
+            </m:sSubPr>
+            <m:e>
+              <m:r>
+                <w:rPr>
+                  <w:rFonts w:ascii="Cambria Math" w:hAnsi="Cambria Math"/>
+                </w:rPr>
+                <m:t>x</m:t>
+              </m:r>
+            </m:e>
+            <m:sub>
+              <m:r>
+                <w:rPr>
+                  <w:rFonts w:ascii="Cambria Math" w:hAnsi="Cambria Math"/>
+                </w:rPr>
+                <m:t>k+1</m:t>
+              </m:r>
+            </m:sub>
+          </m:sSub>
+          <m:r>
+            <w:rPr>
+              <w:rFonts w:ascii="Cambria Math" w:hAnsi="Cambria Math"/>
+            </w:rPr>
+            <m:t>=</m:t>
+          </m:r>
+          <m:sSub>
+            <m:sSubPr>
+              <m:ctrlPr>
+                <w:rPr>
+                  <w:rFonts w:ascii="Cambria Math" w:hAnsi="Cambria Math"/>
+                  <w:i/>
+                </w:rPr>
+              </m:ctrlPr>
+            </m:sSubPr>
+            <m:e>
+              <m:r>
+                <w:rPr>
+                  <w:rFonts w:ascii="Cambria Math" w:hAnsi="Cambria Math"/>
+                </w:rPr>
+                <m:t>x</m:t>
+              </m:r>
+            </m:e>
+            <m:sub>
+              <m:r>
+                <w:rPr>
+                  <w:rFonts w:ascii="Cambria Math" w:hAnsi="Cambria Math"/>
+                </w:rPr>
+                <m:t>k</m:t>
+              </m:r>
+            </m:sub>
+          </m:sSub>
+          <m:r>
+            <w:rPr>
+              <w:rFonts w:ascii="Cambria Math" w:hAnsi="Cambria Math"/>
+            </w:rPr>
+            <m:t>+h</m:t>
+          </m:r>
+          <m:sSub>
+            <m:sSubPr>
+              <m:ctrlPr>
+                <w:rPr>
+                  <w:rFonts w:ascii="Cambria Math" w:hAnsi="Cambria Math"/>
+                  <w:i/>
+                </w:rPr>
+              </m:ctrlPr>
+            </m:sSubPr>
+            <m:e>
+              <m:r>
+                <w:rPr>
+                  <w:rFonts w:ascii="Cambria Math" w:hAnsi="Cambria Math"/>
+                </w:rPr>
+                <m:t>v</m:t>
+              </m:r>
+            </m:e>
+            <m:sub>
+              <m:r>
+                <w:rPr>
+                  <w:rFonts w:ascii="Cambria Math" w:hAnsi="Cambria Math"/>
+                </w:rPr>
+                <m:t>k</m:t>
+              </m:r>
+            </m:sub>
+          </m:sSub>
+          <m:r>
+            <w:rPr>
+              <w:rFonts w:ascii="Cambria Math" w:hAnsi="Cambria Math"/>
+            </w:rPr>
+            <m:t>⋅</m:t>
+          </m:r>
+          <m:func>
+            <m:funcPr>
+              <m:ctrlPr>
+                <w:rPr>
+                  <w:rFonts w:ascii="Cambria Math" w:hAnsi="Cambria Math"/>
+                  <w:i/>
+                </w:rPr>
+              </m:ctrlPr>
+            </m:funcPr>
+            <m:fName>
+              <m:r>
+                <m:rPr>
+                  <m:sty m:val="p"/>
+                </m:rPr>
+                <w:rPr>
+                  <w:rFonts w:ascii="Cambria Math" w:hAnsi="Cambria Math"/>
+                </w:rPr>
+                <m:t>cos</m:t>
+              </m:r>
+            </m:fName>
+            <m:e>
+              <m:d>
+                <m:dPr>
+                  <m:ctrlPr>
+                    <w:rPr>
+                      <w:rFonts w:ascii="Cambria Math" w:hAnsi="Cambria Math"/>
+                      <w:i/>
+                    </w:rPr>
+                  </m:ctrlPr>
+                </m:dPr>
+                <m:e>
+                  <m:sSub>
+                    <m:sSubPr>
+                      <m:ctrlPr>
+                        <w:rPr>
+                          <w:rFonts w:ascii="Cambria Math" w:hAnsi="Cambria Math"/>
+                          <w:i/>
+                        </w:rPr>
+                      </m:ctrlPr>
+                    </m:sSubPr>
+                    <m:e>
+                      <m:r>
+                        <w:rPr>
+                          <w:rFonts w:ascii="Cambria Math" w:hAnsi="Cambria Math"/>
+                        </w:rPr>
+                        <m:t>θ</m:t>
+                      </m:r>
+                    </m:e>
+                    <m:sub>
+                      <m:r>
+                        <w:rPr>
+                          <w:rFonts w:ascii="Cambria Math" w:hAnsi="Cambria Math"/>
+                        </w:rPr>
+                        <m:t>k</m:t>
+                      </m:r>
+                    </m:sub>
+                  </m:sSub>
+                </m:e>
+              </m:d>
+            </m:e>
+          </m:func>
+        </m:oMath>
+      </m:oMathPara>
+    </w:p>
+    <w:p>
+      <m:oMathPara>
+        <m:oMath>
+          <m:sSub>
+            <m:sSubPr>
+              <m:ctrlPr>
+                <w:rPr>
+                  <w:rFonts w:ascii="Cambria Math" w:hAnsi="Cambria Math"/>
+                  <w:i/>
+                </w:rPr>
+              </m:ctrlPr>
+            </m:sSubPr>
+            <m:e>
+              <m:r>
+                <w:rPr>
+                  <w:rFonts w:ascii="Cambria Math" w:hAnsi="Cambria Math"/>
+                </w:rPr>
+                <m:t>y</m:t>
+              </m:r>
+            </m:e>
+            <m:sub>
+              <m:r>
+                <w:rPr>
+                  <w:rFonts w:ascii="Cambria Math" w:hAnsi="Cambria Math"/>
+                </w:rPr>
+                <m:t>k+1</m:t>
+              </m:r>
+            </m:sub>
+          </m:sSub>
+          <m:r>
+            <w:rPr>
+              <w:rFonts w:ascii="Cambria Math" w:hAnsi="Cambria Math"/>
+            </w:rPr>
+            <m:t>=</m:t>
+          </m:r>
+          <m:sSub>
+            <m:sSubPr>
+              <m:ctrlPr>
+                <w:rPr>
+                  <w:rFonts w:ascii="Cambria Math" w:hAnsi="Cambria Math"/>
+                  <w:i/>
+                </w:rPr>
+              </m:ctrlPr>
+            </m:sSubPr>
+            <m:e>
+              <m:r>
+                <w:rPr>
+                  <w:rFonts w:ascii="Cambria Math" w:hAnsi="Cambria Math"/>
+                </w:rPr>
+                <m:t>y</m:t>
+              </m:r>
+            </m:e>
+            <m:sub>
+              <m:r>
+                <w:rPr>
+                  <w:rFonts w:ascii="Cambria Math" w:hAnsi="Cambria Math"/>
+                </w:rPr>
+                <m:t>k</m:t>
+              </m:r>
+            </m:sub>
+          </m:sSub>
+          <m:r>
+            <w:rPr>
+              <w:rFonts w:ascii="Cambria Math" w:hAnsi="Cambria Math"/>
+            </w:rPr>
+            <m:t>+h</m:t>
+          </m:r>
+          <m:sSub>
+            <m:sSubPr>
+              <m:ctrlPr>
+                <w:rPr>
+                  <w:rFonts w:ascii="Cambria Math" w:hAnsi="Cambria Math"/>
+                  <w:i/>
+                </w:rPr>
+              </m:ctrlPr>
+            </m:sSubPr>
+            <m:e>
+              <m:r>
+                <w:rPr>
+                  <w:rFonts w:ascii="Cambria Math" w:hAnsi="Cambria Math"/>
+                </w:rPr>
+                <m:t>v</m:t>
+              </m:r>
+            </m:e>
+            <m:sub>
+              <m:r>
+                <w:rPr>
+                  <w:rFonts w:ascii="Cambria Math" w:hAnsi="Cambria Math"/>
+                </w:rPr>
+                <m:t>k</m:t>
+              </m:r>
+            </m:sub>
+          </m:sSub>
+          <m:r>
+            <w:rPr>
+              <w:rFonts w:ascii="Cambria Math" w:hAnsi="Cambria Math"/>
+            </w:rPr>
+            <m:t>⋅</m:t>
+          </m:r>
+          <m:func>
+            <m:funcPr>
+              <m:ctrlPr>
+                <w:rPr>
+                  <w:rFonts w:ascii="Cambria Math" w:hAnsi="Cambria Math"/>
+                  <w:i/>
+                </w:rPr>
+              </m:ctrlPr>
+            </m:funcPr>
+            <m:fName>
+              <m:r>
+                <m:rPr>
+                  <m:sty m:val="p"/>
+                </m:rPr>
+                <w:rPr>
+                  <w:rFonts w:ascii="Cambria Math" w:hAnsi="Cambria Math"/>
+                </w:rPr>
+                <m:t>sin</m:t>
+              </m:r>
+            </m:fName>
+            <m:e>
+              <m:d>
+                <m:dPr>
+                  <m:ctrlPr>
+                    <w:rPr>
+                      <w:rFonts w:ascii="Cambria Math" w:hAnsi="Cambria Math"/>
+                      <w:i/>
+                    </w:rPr>
+                  </m:ctrlPr>
+                </m:dPr>
+                <m:e>
+                  <m:sSub>
+                    <m:sSubPr>
+                      <m:ctrlPr>
+                        <w:rPr>
+                          <w:rFonts w:ascii="Cambria Math" w:hAnsi="Cambria Math"/>
+                          <w:i/>
+                        </w:rPr>
+                      </m:ctrlPr>
+                    </m:sSubPr>
+                    <m:e>
+                      <m:r>
+                        <w:rPr>
+                          <w:rFonts w:ascii="Cambria Math" w:hAnsi="Cambria Math"/>
+                        </w:rPr>
+                        <m:t>θ</m:t>
+                      </m:r>
+                    </m:e>
+                    <m:sub>
+                      <m:r>
+                        <w:rPr>
+                          <w:rFonts w:ascii="Cambria Math" w:hAnsi="Cambria Math"/>
+                        </w:rPr>
+                        <m:t>k</m:t>
+                      </m:r>
+                    </m:sub>
+                  </m:sSub>
+                </m:e>
+              </m:d>
+            </m:e>
+          </m:func>
+        </m:oMath>
+      </m:oMathPara>
+    </w:p>
+    <w:p>
+      <m:oMathPara>
+        <m:oMath>
+          <m:sSub>
+            <m:sSubPr>
+              <m:ctrlPr>
+                <w:rPr>
+                  <w:rFonts w:ascii="Cambria Math" w:hAnsi="Cambria Math"/>
+                  <w:i/>
+                </w:rPr>
+              </m:ctrlPr>
+            </m:sSubPr>
+            <m:e>
+              <m:r>
+                <w:rPr>
+                  <w:rFonts w:ascii="Cambria Math" w:hAnsi="Cambria Math"/>
+                </w:rPr>
+                <m:t>θ</m:t>
+              </m:r>
+            </m:e>
+            <m:sub>
+              <m:r>
+                <w:rPr>
+                  <w:rFonts w:ascii="Cambria Math" w:hAnsi="Cambria Math"/>
+                </w:rPr>
+                <m:t>k+1</m:t>
+              </m:r>
+            </m:sub>
+          </m:sSub>
+          <m:r>
+            <w:rPr>
+              <w:rFonts w:ascii="Cambria Math" w:hAnsi="Cambria Math"/>
+            </w:rPr>
+            <m:t>=</m:t>
+          </m:r>
+          <m:sSub>
+            <m:sSubPr>
+              <m:ctrlPr>
+                <w:rPr>
+                  <w:rFonts w:ascii="Cambria Math" w:hAnsi="Cambria Math"/>
+                  <w:i/>
+                </w:rPr>
+              </m:ctrlPr>
+            </m:sSubPr>
+            <m:e>
+              <m:r>
+                <w:rPr>
+                  <w:rFonts w:ascii="Cambria Math" w:hAnsi="Cambria Math"/>
+                </w:rPr>
+                <m:t>θ</m:t>
+              </m:r>
+            </m:e>
+            <m:sub>
+              <m:r>
+                <w:rPr>
+                  <w:rFonts w:ascii="Cambria Math" w:hAnsi="Cambria Math"/>
+                </w:rPr>
+                <m:t>k</m:t>
+              </m:r>
+            </m:sub>
+          </m:sSub>
+          <m:r>
+            <w:rPr>
+              <w:rFonts w:ascii="Cambria Math" w:hAnsi="Cambria Math"/>
+            </w:rPr>
+            <m:t>+h</m:t>
+          </m:r>
+          <m:sSub>
+            <m:sSubPr>
+              <m:ctrlPr>
+                <w:rPr>
+                  <w:rFonts w:ascii="Cambria Math" w:hAnsi="Cambria Math"/>
+                  <w:i/>
+                </w:rPr>
+              </m:ctrlPr>
+            </m:sSubPr>
+            <m:e>
+              <m:r>
+                <w:rPr>
+                  <w:rFonts w:ascii="Cambria Math" w:hAnsi="Cambria Math"/>
+                </w:rPr>
+                <m:t>ω</m:t>
+              </m:r>
+            </m:e>
+            <m:sub>
+              <m:r>
+                <w:rPr>
+                  <w:rFonts w:ascii="Cambria Math" w:hAnsi="Cambria Math"/>
+                </w:rPr>
+                <m:t>k</m:t>
+              </m:r>
+            </m:sub>
+          </m:sSub>
+        </m:oMath>
+      </m:oMathPara>
+    </w:p>
+    <w:p>
+      <w:pPr>
+        <w:spacing w:after="160"/>
+      </w:pPr>
+      <w:r>
+        <w:br w:type="page"/>
+      </w:r>
+    </w:p>
+    <w:p>
+      <w:pPr>
+        <w:pStyle w:val="Titolo1"/>
+      </w:pPr>
+      <w:r>
+        <w:lastRenderedPageBreak/>
         <w:t>Gestione motori</w:t>
       </w:r>
     </w:p>
@@ -1328,31 +2385,7 @@
           <w:rPr>
             <w:rFonts w:ascii="Cambria Math" w:hAnsi="Cambria Math"/>
           </w:rPr>
-          <m:t>=</m:t>
-        </m:r>
-        <m:r>
-          <w:rPr>
-            <w:rFonts w:ascii="Cambria Math" w:hAnsi="Cambria Math"/>
-          </w:rPr>
-          <m:t>0</m:t>
-        </m:r>
-        <m:r>
-          <w:rPr>
-            <w:rFonts w:ascii="Cambria Math" w:hAnsi="Cambria Math"/>
-          </w:rPr>
-          <m:t>.</m:t>
-        </m:r>
-        <m:r>
-          <w:rPr>
-            <w:rFonts w:ascii="Cambria Math" w:hAnsi="Cambria Math"/>
-          </w:rPr>
-          <m:t>03265</m:t>
-        </m:r>
-        <m:r>
-          <w:rPr>
-            <w:rFonts w:ascii="Cambria Math" w:hAnsi="Cambria Math"/>
-          </w:rPr>
-          <m:t>m</m:t>
+          <m:t>=0.03265m</m:t>
         </m:r>
       </m:oMath>
     </w:p>
@@ -1369,19 +2402,7 @@
           <w:rPr>
             <w:rFonts w:ascii="Cambria Math" w:hAnsi="Cambria Math"/>
           </w:rPr>
-          <m:t>B=</m:t>
-        </m:r>
-        <m:r>
-          <w:rPr>
-            <w:rFonts w:ascii="Cambria Math" w:hAnsi="Cambria Math"/>
-          </w:rPr>
-          <m:t>0.19</m:t>
-        </m:r>
-        <m:r>
-          <w:rPr>
-            <w:rFonts w:ascii="Cambria Math" w:hAnsi="Cambria Math"/>
-          </w:rPr>
-          <m:t>m</m:t>
+          <m:t>B=0.19m</m:t>
         </m:r>
       </m:oMath>
       <w:r>
@@ -1396,7 +2417,7 @@
     </w:p>
     <w:p/>
     <w:sectPr>
-      <w:footerReference w:type="default" r:id="rId8"/>
+      <w:footerReference w:type="default" r:id="rId9"/>
       <w:pgSz w:w="11906" w:h="16838"/>
       <w:pgMar w:top="1417" w:right="1134" w:bottom="1134" w:left="1134" w:header="708" w:footer="708" w:gutter="0"/>
       <w:pgNumType w:start="1"/>
@@ -7914,6 +8935,7 @@
   <w:style w:type="character" w:default="1" w:styleId="Carpredefinitoparagrafo">
     <w:name w:val="Default Paragraph Font"/>
     <w:uiPriority w:val="1"/>
+    <w:semiHidden/>
     <w:unhideWhenUsed/>
   </w:style>
   <w:style w:type="table" w:default="1" w:styleId="Tabellanormale">

</xml_diff>